<commit_message>
Documentation changes & embedded fixes attempts
</commit_message>
<xml_diff>
--- a/References/Processraport.docx
+++ b/References/Processraport.docx
@@ -118,298 +118,137 @@
         </w:tc>
       </w:tr>
     </w:tbl>
-    <w:sdt>
-      <w:sdtPr>
-        <w:rPr>
-          <w:rFonts w:ascii="Arial" w:hAnsi="Arial" w:cs="Arial"/>
-          <w:lang w:val="da-DK"/>
-        </w:rPr>
-        <w:id w:val="-336311430"/>
-        <w:docPartObj>
-          <w:docPartGallery w:val="Cover Pages"/>
-          <w:docPartUnique/>
-        </w:docPartObj>
-      </w:sdtPr>
-      <w:sdtContent>
-        <w:p>
-          <w:pPr>
-            <w:rPr>
-              <w:rFonts w:ascii="Arial" w:hAnsi="Arial" w:cs="Arial"/>
-              <w:lang w:val="da-DK"/>
-            </w:rPr>
-          </w:pPr>
-        </w:p>
-        <w:tbl>
-          <w:tblPr>
-            <w:tblpPr w:leftFromText="187" w:rightFromText="187" w:horzAnchor="margin" w:tblpXSpec="center" w:tblpY="2881"/>
-            <w:tblW w:w="4000" w:type="pct"/>
-            <w:tblBorders>
-              <w:left w:val="single" w:sz="12" w:space="0" w:color="3B4455" w:themeColor="accent1"/>
-            </w:tblBorders>
-            <w:tblCellMar>
-              <w:left w:w="144" w:type="dxa"/>
-              <w:right w:w="115" w:type="dxa"/>
-            </w:tblCellMar>
-            <w:tblLook w:val="04A0" w:firstRow="1" w:lastRow="0" w:firstColumn="1" w:lastColumn="0" w:noHBand="0" w:noVBand="1"/>
-          </w:tblPr>
-          <w:tblGrid>
-            <w:gridCol w:w="8824"/>
-          </w:tblGrid>
-          <w:tr>
-            <w:sdt>
-              <w:sdtPr>
-                <w:rPr>
-                  <w:rFonts w:ascii="Arial" w:hAnsi="Arial" w:cs="Arial"/>
-                  <w:color w:val="2C323F" w:themeColor="accent1" w:themeShade="BF"/>
-                  <w:sz w:val="24"/>
-                  <w:szCs w:val="24"/>
-                </w:rPr>
-                <w:alias w:val="Firma"/>
-                <w:id w:val="13406915"/>
-                <w:placeholder>
-                  <w:docPart w:val="1BAD22CFAA9F4F9496FED6DFC35AB021"/>
-                </w:placeholder>
-                <w:showingPlcHdr/>
-                <w:dataBinding w:prefixMappings="xmlns:ns0='http://schemas.openxmlformats.org/officeDocument/2006/extended-properties'" w:xpath="/ns0:Properties[1]/ns0:Company[1]" w:storeItemID="{6668398D-A668-4E3E-A5EB-62B293D839F1}"/>
-                <w:text/>
-              </w:sdtPr>
-              <w:sdtContent>
-                <w:tc>
-                  <w:tcPr>
-                    <w:tcW w:w="8628" w:type="dxa"/>
-                    <w:tcMar>
-                      <w:top w:w="216" w:type="dxa"/>
-                      <w:left w:w="115" w:type="dxa"/>
-                      <w:bottom w:w="216" w:type="dxa"/>
-                      <w:right w:w="115" w:type="dxa"/>
-                    </w:tcMar>
-                  </w:tcPr>
-                  <w:p>
-                    <w:pPr>
-                      <w:pStyle w:val="NoSpacing"/>
-                      <w:rPr>
-                        <w:rFonts w:ascii="Arial" w:hAnsi="Arial" w:cs="Arial"/>
-                        <w:color w:val="2C323F" w:themeColor="accent1" w:themeShade="BF"/>
-                        <w:sz w:val="24"/>
-                      </w:rPr>
-                    </w:pPr>
-                    <w:r>
-                      <w:rPr>
-                        <w:rFonts w:ascii="Arial" w:hAnsi="Arial" w:cs="Arial"/>
-                        <w:color w:val="2C323F" w:themeColor="accent1" w:themeShade="BF"/>
-                        <w:sz w:val="24"/>
-                        <w:szCs w:val="24"/>
-                      </w:rPr>
-                      <w:t>[Firmanavn]</w:t>
-                    </w:r>
-                  </w:p>
-                </w:tc>
-              </w:sdtContent>
-            </w:sdt>
-          </w:tr>
-          <w:tr>
-            <w:tc>
-              <w:tcPr>
-                <w:tcW w:w="8628" w:type="dxa"/>
-              </w:tcPr>
-              <w:sdt>
-                <w:sdtPr>
-                  <w:rPr>
-                    <w:rFonts w:ascii="Arial" w:eastAsiaTheme="majorEastAsia" w:hAnsi="Arial" w:cs="Arial"/>
-                    <w:color w:val="3B4455" w:themeColor="accent1"/>
-                    <w:sz w:val="88"/>
-                    <w:szCs w:val="88"/>
-                  </w:rPr>
-                  <w:alias w:val="Titel"/>
-                  <w:id w:val="13406919"/>
-                  <w:placeholder>
-                    <w:docPart w:val="8B0B8C3D43DE4579BB1E8BD6A4FDFC34"/>
-                  </w:placeholder>
-                  <w:dataBinding w:prefixMappings="xmlns:ns0='http://schemas.openxmlformats.org/package/2006/metadata/core-properties' xmlns:ns1='http://purl.org/dc/elements/1.1/'" w:xpath="/ns0:coreProperties[1]/ns1:title[1]" w:storeItemID="{6C3C8BC8-F283-45AE-878A-BAB7291924A1}"/>
-                  <w:text/>
-                </w:sdtPr>
-                <w:sdtContent>
-                  <w:p>
-                    <w:pPr>
-                      <w:pStyle w:val="NoSpacing"/>
-                      <w:spacing w:line="216" w:lineRule="auto"/>
-                      <w:rPr>
-                        <w:rFonts w:ascii="Arial" w:eastAsiaTheme="majorEastAsia" w:hAnsi="Arial" w:cs="Arial"/>
-                        <w:color w:val="3B4455" w:themeColor="accent1"/>
-                        <w:sz w:val="88"/>
-                        <w:szCs w:val="88"/>
-                      </w:rPr>
-                    </w:pPr>
-                    <w:proofErr w:type="spellStart"/>
-                    <w:r>
-                      <w:rPr>
-                        <w:rFonts w:ascii="Arial" w:eastAsiaTheme="majorEastAsia" w:hAnsi="Arial" w:cs="Arial"/>
-                        <w:color w:val="3B4455" w:themeColor="accent1"/>
-                        <w:sz w:val="88"/>
-                        <w:szCs w:val="88"/>
-                      </w:rPr>
-                      <w:t>Processrapport</w:t>
-                    </w:r>
-                    <w:proofErr w:type="spellEnd"/>
-                  </w:p>
-                </w:sdtContent>
-              </w:sdt>
-            </w:tc>
-          </w:tr>
-          <w:tr>
-            <w:sdt>
-              <w:sdtPr>
-                <w:rPr>
-                  <w:rFonts w:ascii="Arial" w:hAnsi="Arial" w:cs="Arial"/>
-                  <w:color w:val="2C323F" w:themeColor="accent1" w:themeShade="BF"/>
-                  <w:sz w:val="24"/>
-                  <w:szCs w:val="24"/>
-                </w:rPr>
-                <w:alias w:val="Undertitel"/>
-                <w:id w:val="13406923"/>
-                <w:placeholder>
-                  <w:docPart w:val="D77F27B65EF54A9A8939770CE8DADBF6"/>
-                </w:placeholder>
-                <w:dataBinding w:prefixMappings="xmlns:ns0='http://schemas.openxmlformats.org/package/2006/metadata/core-properties' xmlns:ns1='http://purl.org/dc/elements/1.1/'" w:xpath="/ns0:coreProperties[1]/ns1:subject[1]" w:storeItemID="{6C3C8BC8-F283-45AE-878A-BAB7291924A1}"/>
-                <w:text/>
-              </w:sdtPr>
-              <w:sdtContent>
-                <w:tc>
-                  <w:tcPr>
-                    <w:tcW w:w="8628" w:type="dxa"/>
-                    <w:tcMar>
-                      <w:top w:w="216" w:type="dxa"/>
-                      <w:left w:w="115" w:type="dxa"/>
-                      <w:bottom w:w="216" w:type="dxa"/>
-                      <w:right w:w="115" w:type="dxa"/>
-                    </w:tcMar>
-                  </w:tcPr>
-                  <w:p>
-                    <w:pPr>
-                      <w:pStyle w:val="NoSpacing"/>
-                      <w:rPr>
-                        <w:rFonts w:ascii="Arial" w:hAnsi="Arial" w:cs="Arial"/>
-                        <w:color w:val="2C323F" w:themeColor="accent1" w:themeShade="BF"/>
-                        <w:sz w:val="24"/>
-                      </w:rPr>
-                    </w:pPr>
-                    <w:proofErr w:type="spellStart"/>
-                    <w:r>
-                      <w:rPr>
-                        <w:rFonts w:ascii="Arial" w:hAnsi="Arial" w:cs="Arial"/>
-                        <w:color w:val="2C323F" w:themeColor="accent1" w:themeShade="BF"/>
-                        <w:sz w:val="24"/>
-                        <w:szCs w:val="24"/>
-                      </w:rPr>
-                      <w:t>SmartWeight</w:t>
-                    </w:r>
-                    <w:proofErr w:type="spellEnd"/>
-                  </w:p>
-                </w:tc>
-              </w:sdtContent>
-            </w:sdt>
-          </w:tr>
-        </w:tbl>
-        <w:p>
-          <w:pPr>
-            <w:rPr>
-              <w:rFonts w:ascii="Arial" w:hAnsi="Arial" w:cs="Arial"/>
-              <w:lang w:val="da-DK"/>
-            </w:rPr>
-            <w:sectPr>
-              <w:headerReference w:type="even" r:id="rId12"/>
-              <w:headerReference w:type="default" r:id="rId13"/>
-              <w:footerReference w:type="even" r:id="rId14"/>
-              <w:footerReference w:type="default" r:id="rId15"/>
-              <w:headerReference w:type="first" r:id="rId16"/>
-              <w:footerReference w:type="first" r:id="rId17"/>
-              <w:pgSz w:w="12240" w:h="15840" w:code="1"/>
-              <w:pgMar w:top="720" w:right="720" w:bottom="720" w:left="720" w:header="709" w:footer="709" w:gutter="0"/>
-              <w:pgNumType w:fmt="lowerRoman" w:start="0"/>
-              <w:cols w:space="708"/>
-              <w:titlePg/>
-              <w:docGrid w:linePitch="360"/>
-            </w:sectPr>
-          </w:pPr>
-          <w:r>
-            <w:rPr>
-              <w:rFonts w:ascii="Arial" w:hAnsi="Arial" w:cs="Arial"/>
-              <w:noProof/>
-              <w:lang w:val="da-DK" w:eastAsia="da-DK"/>
-            </w:rPr>
-            <w:drawing>
-              <wp:anchor distT="0" distB="0" distL="114300" distR="114300" simplePos="0" relativeHeight="251660288" behindDoc="1" locked="0" layoutInCell="1" allowOverlap="1" wp14:anchorId="66CACBB8" wp14:editId="690EA7C2">
-                <wp:simplePos x="0" y="0"/>
-                <wp:positionH relativeFrom="margin">
-                  <wp:align>center</wp:align>
-                </wp:positionH>
-                <wp:positionV relativeFrom="paragraph">
-                  <wp:posOffset>3411484</wp:posOffset>
-                </wp:positionV>
-                <wp:extent cx="5313680" cy="3890513"/>
-                <wp:effectExtent l="0" t="0" r="1270" b="0"/>
-                <wp:wrapNone/>
-                <wp:docPr id="5" name="Billede 5" descr="placeholder (1) - Nomad Foods"/>
-                <wp:cNvGraphicFramePr>
-                  <a:graphicFrameLocks xmlns:a="http://schemas.openxmlformats.org/drawingml/2006/main" noChangeAspect="1"/>
-                </wp:cNvGraphicFramePr>
-                <a:graphic xmlns:a="http://schemas.openxmlformats.org/drawingml/2006/main">
-                  <a:graphicData uri="http://schemas.openxmlformats.org/drawingml/2006/picture">
-                    <pic:pic xmlns:pic="http://schemas.openxmlformats.org/drawingml/2006/picture">
-                      <pic:nvPicPr>
-                        <pic:cNvPr id="0" name="Picture 1" descr="placeholder (1) - Nomad Foods"/>
-                        <pic:cNvPicPr>
-                          <a:picLocks noChangeAspect="1" noChangeArrowheads="1"/>
-                        </pic:cNvPicPr>
-                      </pic:nvPicPr>
-                      <pic:blipFill>
-                        <a:blip r:embed="rId18" cstate="print">
-                          <a:extLst>
-                            <a:ext uri="{28A0092B-C50C-407E-A947-70E740481C1C}">
-                              <a14:useLocalDpi xmlns:a14="http://schemas.microsoft.com/office/drawing/2010/main" val="0"/>
-                            </a:ext>
-                          </a:extLst>
-                        </a:blip>
-                        <a:srcRect/>
-                        <a:stretch>
-                          <a:fillRect/>
-                        </a:stretch>
-                      </pic:blipFill>
-                      <pic:spPr bwMode="auto">
-                        <a:xfrm>
-                          <a:off x="0" y="0"/>
-                          <a:ext cx="5313680" cy="3890513"/>
-                        </a:xfrm>
-                        <a:prstGeom prst="rect">
-                          <a:avLst/>
-                        </a:prstGeom>
-                        <a:noFill/>
-                        <a:ln>
-                          <a:noFill/>
-                        </a:ln>
-                      </pic:spPr>
-                    </pic:pic>
-                  </a:graphicData>
-                </a:graphic>
-                <wp14:sizeRelH relativeFrom="margin">
-                  <wp14:pctWidth>0</wp14:pctWidth>
-                </wp14:sizeRelH>
-                <wp14:sizeRelV relativeFrom="margin">
-                  <wp14:pctHeight>0</wp14:pctHeight>
-                </wp14:sizeRelV>
-              </wp:anchor>
-            </w:drawing>
-          </w:r>
-          <w:r>
-            <w:rPr>
-              <w:rFonts w:ascii="Arial" w:hAnsi="Arial" w:cs="Arial"/>
-              <w:lang w:val="da-DK"/>
-            </w:rPr>
-            <w:br w:type="page"/>
-          </w:r>
-        </w:p>
-      </w:sdtContent>
-    </w:sdt>
+    <w:p>
+      <w:pPr>
+        <w:rPr>
+          <w:rFonts w:ascii="Arial" w:hAnsi="Arial" w:cs="Arial"/>
+          <w:lang w:val="da-DK"/>
+        </w:rPr>
+      </w:pPr>
+    </w:p>
+    <w:p>
+      <w:pPr>
+        <w:rPr>
+          <w:rFonts w:ascii="Arial" w:hAnsi="Arial" w:cs="Arial"/>
+          <w:lang w:val="da-DK"/>
+        </w:rPr>
+      </w:pPr>
+    </w:p>
+    <w:p>
+      <w:pPr>
+        <w:rPr>
+          <w:rFonts w:ascii="Arial" w:hAnsi="Arial" w:cs="Arial"/>
+          <w:lang w:val="da-DK"/>
+        </w:rPr>
+      </w:pPr>
+    </w:p>
+    <w:p>
+      <w:pPr>
+        <w:rPr>
+          <w:rFonts w:ascii="Arial" w:hAnsi="Arial" w:cs="Arial"/>
+          <w:lang w:val="da-DK"/>
+        </w:rPr>
+      </w:pPr>
+    </w:p>
+    <w:p>
+      <w:pPr>
+        <w:rPr>
+          <w:rFonts w:ascii="Arial" w:hAnsi="Arial" w:cs="Arial"/>
+          <w:lang w:val="da-DK"/>
+        </w:rPr>
+      </w:pPr>
+    </w:p>
+    <w:p>
+      <w:pPr>
+        <w:rPr>
+          <w:rFonts w:ascii="Arial" w:hAnsi="Arial" w:cs="Arial"/>
+          <w:lang w:val="da-DK"/>
+        </w:rPr>
+      </w:pPr>
+    </w:p>
+    <w:p>
+      <w:pPr>
+        <w:rPr>
+          <w:rFonts w:ascii="Arial" w:hAnsi="Arial" w:cs="Arial"/>
+          <w:lang w:val="da-DK"/>
+        </w:rPr>
+      </w:pPr>
+    </w:p>
+    <w:p>
+      <w:pPr>
+        <w:rPr>
+          <w:rFonts w:ascii="Arial" w:hAnsi="Arial" w:cs="Arial"/>
+          <w:lang w:val="da-DK"/>
+        </w:rPr>
+      </w:pPr>
+    </w:p>
+    <w:p>
+      <w:pPr>
+        <w:pStyle w:val="TOCHeading"/>
+        <w:jc w:val="center"/>
+        <w:rPr>
+          <w:sz w:val="96"/>
+          <w:szCs w:val="96"/>
+        </w:rPr>
+      </w:pPr>
+      <w:proofErr w:type="spellStart"/>
+      <w:r>
+        <w:rPr>
+          <w:sz w:val="96"/>
+          <w:szCs w:val="96"/>
+        </w:rPr>
+        <w:t>Processrapport</w:t>
+      </w:r>
+      <w:proofErr w:type="spellEnd"/>
+    </w:p>
+    <w:p>
+      <w:pPr>
+        <w:jc w:val="center"/>
+        <w:rPr>
+          <w:lang w:val="da-DK" w:eastAsia="da-DK"/>
+        </w:rPr>
+      </w:pPr>
+      <w:proofErr w:type="spellStart"/>
+      <w:r>
+        <w:rPr>
+          <w:lang w:val="da-DK" w:eastAsia="da-DK"/>
+        </w:rPr>
+        <w:t>SmartWeight</w:t>
+      </w:r>
+      <w:proofErr w:type="spellEnd"/>
+    </w:p>
+    <w:p>
+      <w:pPr>
+        <w:tabs>
+          <w:tab w:val="left" w:pos="4783"/>
+        </w:tabs>
+        <w:rPr>
+          <w:rFonts w:ascii="Arial" w:hAnsi="Arial" w:cs="Arial"/>
+          <w:lang w:val="da-DK"/>
+        </w:rPr>
+        <w:sectPr>
+          <w:headerReference w:type="even" r:id="rId12"/>
+          <w:headerReference w:type="default" r:id="rId13"/>
+          <w:footerReference w:type="even" r:id="rId14"/>
+          <w:footerReference w:type="default" r:id="rId15"/>
+          <w:headerReference w:type="first" r:id="rId16"/>
+          <w:footerReference w:type="first" r:id="rId17"/>
+          <w:pgSz w:w="12240" w:h="15840" w:code="1"/>
+          <w:pgMar w:top="720" w:right="720" w:bottom="720" w:left="720" w:header="709" w:footer="709" w:gutter="0"/>
+          <w:pgNumType w:fmt="lowerRoman" w:start="0"/>
+          <w:cols w:space="708"/>
+          <w:titlePg/>
+          <w:docGrid w:linePitch="360"/>
+        </w:sectPr>
+      </w:pPr>
+      <w:r>
+        <w:rPr>
+          <w:rFonts w:ascii="Arial" w:hAnsi="Arial" w:cs="Arial"/>
+          <w:lang w:val="da-DK"/>
+        </w:rPr>
+        <w:tab/>
+      </w:r>
+    </w:p>
     <w:p>
       <w:pPr>
         <w:rPr>
@@ -915,39 +754,9 @@
             <w:pPr>
               <w:rPr>
                 <w:rFonts w:ascii="Arial" w:hAnsi="Arial" w:cs="Arial"/>
-                <w:b/>
-                <w:bCs/>
-                <w:sz w:val="28"/>
-                <w:szCs w:val="28"/>
                 <w:lang w:val="da-DK"/>
               </w:rPr>
             </w:pPr>
-            <w:r>
-              <w:rPr>
-                <w:rFonts w:ascii="Arial" w:hAnsi="Arial" w:cs="Arial"/>
-                <w:b/>
-                <w:bCs/>
-                <w:sz w:val="28"/>
-                <w:szCs w:val="28"/>
-                <w:lang w:val="da-DK"/>
-              </w:rPr>
-              <w:t>Vejledere:</w:t>
-            </w:r>
-          </w:p>
-          <w:p>
-            <w:pPr>
-              <w:rPr>
-                <w:rFonts w:ascii="Arial" w:hAnsi="Arial" w:cs="Arial"/>
-                <w:lang w:val="da-DK"/>
-              </w:rPr>
-            </w:pPr>
-            <w:r>
-              <w:rPr>
-                <w:rFonts w:ascii="Arial" w:hAnsi="Arial" w:cs="Arial"/>
-                <w:lang w:val="da-DK"/>
-              </w:rPr>
-              <w:t>Navn på vejledere</w:t>
-            </w:r>
           </w:p>
         </w:tc>
       </w:tr>
@@ -1046,7 +855,7 @@
                     <pic:cNvPicPr/>
                   </pic:nvPicPr>
                   <pic:blipFill>
-                    <a:blip r:embed="rId19">
+                    <a:blip r:embed="rId18">
                       <a:extLst>
                         <a:ext uri="{28A0092B-C50C-407E-A947-70E740481C1C}">
                           <a14:useLocalDpi xmlns:a14="http://schemas.microsoft.com/office/drawing/2010/main" val="0"/>
@@ -1347,23 +1156,13 @@
           <w:rFonts w:ascii="Arial" w:hAnsi="Arial" w:cs="Arial"/>
           <w:lang w:val="da-DK"/>
         </w:rPr>
-        <w:t xml:space="preserve">: Application </w:t>
-      </w:r>
-      <w:proofErr w:type="spellStart"/>
-      <w:r>
-        <w:rPr>
-          <w:rFonts w:ascii="Arial" w:hAnsi="Arial" w:cs="Arial"/>
-          <w:lang w:val="da-DK"/>
-        </w:rPr>
-        <w:t>Programmable</w:t>
-      </w:r>
-      <w:proofErr w:type="spellEnd"/>
-      <w:r>
-        <w:rPr>
-          <w:rFonts w:ascii="Arial" w:hAnsi="Arial" w:cs="Arial"/>
-          <w:lang w:val="da-DK"/>
-        </w:rPr>
-        <w:t xml:space="preserve"> Interface</w:t>
+        <w:t xml:space="preserve">: </w:t>
+      </w:r>
+      <w:r>
+        <w:rPr>
+          <w:rFonts w:ascii="Arial" w:hAnsi="Arial" w:cs="Arial"/>
+        </w:rPr>
+        <w:t>Application Programmable Interface</w:t>
       </w:r>
       <w:r>
         <w:rPr>
@@ -1737,34 +1536,20 @@
         </w:rPr>
         <w:t xml:space="preserve">: </w:t>
       </w:r>
-      <w:proofErr w:type="spellStart"/>
-      <w:r>
-        <w:rPr>
-          <w:rFonts w:ascii="Arial" w:hAnsi="Arial" w:cs="Arial"/>
-        </w:rPr>
-        <w:t>Forskellige</w:t>
-      </w:r>
-      <w:proofErr w:type="spellEnd"/>
-      <w:r>
-        <w:rPr>
-          <w:rFonts w:ascii="Arial" w:hAnsi="Arial" w:cs="Arial"/>
-        </w:rPr>
-        <w:t xml:space="preserve"> </w:t>
-      </w:r>
-      <w:proofErr w:type="spellStart"/>
-      <w:r>
-        <w:rPr>
-          <w:rFonts w:ascii="Arial" w:hAnsi="Arial" w:cs="Arial"/>
-        </w:rPr>
-        <w:t>p</w:t>
-      </w:r>
-      <w:r>
-        <w:rPr>
-          <w:rFonts w:ascii="Arial" w:hAnsi="Arial" w:cs="Arial"/>
+      <w:r>
+        <w:rPr>
+          <w:rFonts w:ascii="Arial" w:hAnsi="Arial" w:cs="Arial"/>
+          <w:lang w:val="da-DK"/>
+        </w:rPr>
+        <w:t>Forskellige p</w:t>
+      </w:r>
+      <w:r>
+        <w:rPr>
+          <w:rFonts w:ascii="Arial" w:hAnsi="Arial" w:cs="Arial"/>
+          <w:lang w:val="da-DK"/>
         </w:rPr>
         <w:t>rogrammeringssprog</w:t>
       </w:r>
-      <w:proofErr w:type="spellEnd"/>
       <w:r>
         <w:rPr>
           <w:rFonts w:ascii="Arial" w:hAnsi="Arial" w:cs="Arial"/>
@@ -1810,7 +1595,7 @@
           <w:color w:val="auto"/>
           <w:sz w:val="24"/>
           <w:szCs w:val="24"/>
-          <w:lang w:eastAsia="en-US"/>
+          <w:lang w:val="en-US" w:eastAsia="en-US"/>
         </w:rPr>
         <w:id w:val="-909375445"/>
         <w:docPartObj>
@@ -3618,7 +3403,21 @@
           <w:color w:val="000000" w:themeColor="text1"/>
           <w:lang w:val="da-DK"/>
         </w:rPr>
-        <w:t>Noget af det sværeste ved at tabe sig, er at holde sig motiveret til at fortsætte, og at se at det man gør, faktisk gør en forskel for ens krop og helbred. Selvom projektet ikke kan vise dine procenter og fortælle dig, hvordan din levetid har forbedret sig, kan den give dig en oversigt over din vægt, uden at du selv skal holde styr på det…</w:t>
+        <w:t xml:space="preserve">Noget af det sværeste ved at tabe sig, er at holde sig motiveret til at fortsætte, og at se at det man gør, faktisk gør en forskel for ens krop og helbred. Selvom projektet ikke kan vise dine procenter og fortælle dig, hvordan </w:t>
+      </w:r>
+      <w:r>
+        <w:rPr>
+          <w:color w:val="000000" w:themeColor="text1"/>
+          <w:lang w:val="da-DK"/>
+        </w:rPr>
+        <w:t>dit helbred</w:t>
+      </w:r>
+      <w:r>
+        <w:rPr>
+          <w:color w:val="000000" w:themeColor="text1"/>
+          <w:lang w:val="da-DK"/>
+        </w:rPr>
+        <w:t xml:space="preserve"> har forbedret sig, kan den give dig en oversigt over din vægt, uden at du selv skal holde styr på det…</w:t>
       </w:r>
     </w:p>
     <w:p>
@@ -3707,18 +3506,16 @@
     <w:p>
       <w:pPr>
         <w:rPr>
-          <w:rFonts w:asciiTheme="majorHAnsi" w:eastAsiaTheme="majorEastAsia" w:hAnsiTheme="majorHAnsi" w:cstheme="majorBidi"/>
-          <w:b/>
-          <w:sz w:val="56"/>
-          <w:szCs w:val="32"/>
-          <w:lang w:val="da-DK"/>
-        </w:rPr>
-      </w:pPr>
-      <w:r>
-        <w:rPr>
-          <w:lang w:val="da-DK"/>
-        </w:rPr>
-        <w:br w:type="page"/>
+          <w:rFonts w:ascii="Arial" w:hAnsi="Arial" w:cs="Arial"/>
+          <w:lang w:val="da-DK"/>
+        </w:rPr>
+      </w:pPr>
+      <w:r>
+        <w:rPr>
+          <w:rFonts w:ascii="Arial" w:hAnsi="Arial" w:cs="Arial"/>
+          <w:lang w:val="da-DK"/>
+        </w:rPr>
+        <w:t>Jeg ville også gerne bruge en Raspberry Pi til vægtmåling, da Raspberry Pi brug er ét a kravene i Linux/Embedded faget. Desværre har jeg ikke tid til at sætte mig ind i Raspberry Pi og få den til at spille i mit projekt.</w:t>
       </w:r>
     </w:p>
     <w:p>
@@ -3733,7 +3530,6 @@
         <w:rPr>
           <w:lang w:val="da-DK"/>
         </w:rPr>
-        <w:lastRenderedPageBreak/>
         <w:t>Projektplanlægning</w:t>
       </w:r>
       <w:bookmarkEnd w:id="7"/>
@@ -3750,13 +3546,39 @@
         <w:rPr>
           <w:lang w:val="da-DK"/>
         </w:rPr>
-        <w:t>Estimeret tidsplan</w:t>
+        <w:t>T</w:t>
+      </w:r>
+      <w:r>
+        <w:rPr>
+          <w:lang w:val="da-DK"/>
+        </w:rPr>
+        <w:t>idsplan</w:t>
       </w:r>
       <w:bookmarkEnd w:id="8"/>
     </w:p>
     <w:p>
       <w:pPr>
         <w:rPr>
+          <w:lang w:val="da-DK"/>
+        </w:rPr>
+      </w:pPr>
+      <w:r>
+        <w:rPr>
+          <w:lang w:val="da-DK"/>
+        </w:rPr>
+        <w:t>Min tidsplan er både estimeret og realiseret. Grå dage er weekender og sorte dage er ikke afsat til tværfagligt projekt ifølge lærerne.</w:t>
+      </w:r>
+    </w:p>
+    <w:p>
+      <w:pPr>
+        <w:rPr>
+          <w:lang w:val="da-DK"/>
+        </w:rPr>
+      </w:pPr>
+    </w:p>
+    <w:p>
+      <w:pPr>
+        <w:rPr>
           <w:rFonts w:ascii="Arial" w:hAnsi="Arial" w:cs="Arial"/>
           <w:lang w:val="da-DK"/>
         </w:rPr>
@@ -3883,22 +3705,64 @@
           <w:rFonts w:ascii="Arial" w:hAnsi="Arial" w:cs="Arial"/>
           <w:lang w:val="da-DK"/>
         </w:rPr>
-        <w:t>Som klassisk programmør bruger man mere tid på programmering end rapportskrivning. Alt hvad der foregik dokumentation, både tidsplan, proces- og produktrapport, blev pænt lagt til side, så der var mere programmering. Det er nemmere at skrive om produkterne før og efter påbegyndelse, og så løbende opdatere tidsplanen.</w:t>
-      </w:r>
-    </w:p>
-    <w:p>
-      <w:pPr>
-        <w:rPr>
-          <w:rFonts w:ascii="Arial" w:hAnsi="Arial" w:cs="Arial"/>
-          <w:lang w:val="da-DK"/>
-        </w:rPr>
-      </w:pPr>
-      <w:r>
-        <w:rPr>
-          <w:rFonts w:ascii="Arial" w:hAnsi="Arial" w:cs="Arial"/>
-          <w:lang w:val="da-DK"/>
-        </w:rPr>
-        <w:t xml:space="preserve">Tidsplanen i sig selv var svær at arbejde med. Når du laver en proces for et produkt, vil du gerne starte i dele og gør de dele færdige, før du stater på nye dele, og har flere kørende på samme tid. </w:t>
+        <w:t xml:space="preserve">Som klassisk programmør bruger man mere tid på programmering end rapportskrivning. Alt hvad der foregik </w:t>
+      </w:r>
+      <w:r>
+        <w:rPr>
+          <w:rFonts w:ascii="Arial" w:hAnsi="Arial" w:cs="Arial"/>
+          <w:lang w:val="da-DK"/>
+        </w:rPr>
+        <w:t xml:space="preserve">af </w:t>
+      </w:r>
+      <w:r>
+        <w:rPr>
+          <w:rFonts w:ascii="Arial" w:hAnsi="Arial" w:cs="Arial"/>
+          <w:lang w:val="da-DK"/>
+        </w:rPr>
+        <w:t>dokumentation, både tidsplan, proces- og produktrapport, blev pænt lagt til side, så der var mere programmering. Det er nemmere at skrive om produkterne før og efter påbegyndelse, og så løbende opdatere tidsplanen.</w:t>
+      </w:r>
+    </w:p>
+    <w:p>
+      <w:pPr>
+        <w:rPr>
+          <w:rFonts w:ascii="Arial" w:hAnsi="Arial" w:cs="Arial"/>
+          <w:lang w:val="da-DK"/>
+        </w:rPr>
+      </w:pPr>
+      <w:r>
+        <w:rPr>
+          <w:rFonts w:ascii="Arial" w:hAnsi="Arial" w:cs="Arial"/>
+          <w:lang w:val="da-DK"/>
+        </w:rPr>
+        <w:t xml:space="preserve">Tidsplanen i sig selv var svær at arbejde med. Når du laver en proces for et produkt, vil du gerne starte i dele og gør de dele færdige, før du stater på nye dele, </w:t>
+      </w:r>
+      <w:r>
+        <w:rPr>
+          <w:rFonts w:ascii="Arial" w:hAnsi="Arial" w:cs="Arial"/>
+          <w:lang w:val="da-DK"/>
+        </w:rPr>
+        <w:t>end at</w:t>
+      </w:r>
+      <w:r>
+        <w:rPr>
+          <w:rFonts w:ascii="Arial" w:hAnsi="Arial" w:cs="Arial"/>
+          <w:lang w:val="da-DK"/>
+        </w:rPr>
+        <w:t xml:space="preserve"> ha</w:t>
+      </w:r>
+      <w:r>
+        <w:rPr>
+          <w:rFonts w:ascii="Arial" w:hAnsi="Arial" w:cs="Arial"/>
+          <w:lang w:val="da-DK"/>
+        </w:rPr>
+        <w:t>ve</w:t>
+      </w:r>
+      <w:r>
+        <w:rPr>
+          <w:rFonts w:ascii="Arial" w:hAnsi="Arial" w:cs="Arial"/>
+          <w:lang w:val="da-DK"/>
+        </w:rPr>
+        <w:t xml:space="preserve"> flere kørende på samme tid. </w:t>
       </w:r>
       <w:r>
         <w:rPr>
@@ -3926,7 +3790,21 @@
           <w:rFonts w:ascii="Arial" w:hAnsi="Arial" w:cs="Arial"/>
           <w:lang w:val="da-DK"/>
         </w:rPr>
-        <w:t>, og man vil selvfølgelig gerne arbejde på sin app, når der står App III på skemaet…</w:t>
+        <w:t>, og man vil selvfølgelig gerne arbejde på sin app, når der står App III på skemaet</w:t>
+      </w:r>
+      <w:r>
+        <w:rPr>
+          <w:rFonts w:ascii="Arial" w:hAnsi="Arial" w:cs="Arial"/>
+          <w:lang w:val="da-DK"/>
+        </w:rPr>
+        <w:t>, så man får det bedste ud af de ressourcer man har til rådighed</w:t>
+      </w:r>
+      <w:r>
+        <w:rPr>
+          <w:rFonts w:ascii="Arial" w:hAnsi="Arial" w:cs="Arial"/>
+          <w:lang w:val="da-DK"/>
+        </w:rPr>
+        <w:t>…</w:t>
       </w:r>
     </w:p>
     <w:p>
@@ -3963,25 +3841,14 @@
           <w:rFonts w:ascii="Arial" w:hAnsi="Arial" w:cs="Arial"/>
           <w:lang w:val="da-DK"/>
         </w:rPr>
+        <w:t xml:space="preserve"> internt</w:t>
+      </w:r>
+      <w:r>
+        <w:rPr>
+          <w:rFonts w:ascii="Arial" w:hAnsi="Arial" w:cs="Arial"/>
+          <w:lang w:val="da-DK"/>
+        </w:rPr>
         <w:t>, kunne jeg ikke bruge min originale ide med kamera til at skanne en QR-kode for at oprette forbindelse. Da der ikke er andet der giver mening i mit projekt, har jeg ikke noget telefon hardware inkluderet i mit projekt.</w:t>
-      </w:r>
-    </w:p>
-    <w:p>
-      <w:pPr>
-        <w:rPr>
-          <w:rFonts w:ascii="Arial" w:eastAsiaTheme="majorEastAsia" w:hAnsi="Arial" w:cs="Arial"/>
-          <w:b/>
-          <w:sz w:val="56"/>
-          <w:szCs w:val="32"/>
-          <w:lang w:val="da-DK"/>
-        </w:rPr>
-      </w:pPr>
-      <w:r>
-        <w:rPr>
-          <w:rFonts w:ascii="Arial" w:hAnsi="Arial" w:cs="Arial"/>
-          <w:lang w:val="da-DK"/>
-        </w:rPr>
-        <w:br w:type="page"/>
       </w:r>
     </w:p>
     <w:p>
@@ -4379,7 +4246,21 @@
           <w:rFonts w:ascii="Arial" w:hAnsi="Arial" w:cs="Arial"/>
           <w:lang w:val="da-DK"/>
         </w:rPr>
-        <w:t>Jeg har ikke super meget erfaring med</w:t>
+        <w:t xml:space="preserve">Jeg har </w:t>
+      </w:r>
+      <w:r>
+        <w:rPr>
+          <w:rFonts w:ascii="Arial" w:hAnsi="Arial" w:cs="Arial"/>
+          <w:lang w:val="da-DK"/>
+        </w:rPr>
+        <w:t>nærmest ingen</w:t>
+      </w:r>
+      <w:r>
+        <w:rPr>
+          <w:rFonts w:ascii="Arial" w:hAnsi="Arial" w:cs="Arial"/>
+          <w:lang w:val="da-DK"/>
+        </w:rPr>
+        <w:t xml:space="preserve"> erfaring med</w:t>
       </w:r>
       <w:r>
         <w:rPr>
@@ -4770,22 +4651,6 @@
     </w:p>
     <w:p>
       <w:pPr>
-        <w:rPr>
-          <w:rFonts w:ascii="Arial" w:hAnsi="Arial" w:cs="Arial"/>
-          <w:lang w:val="da-DK"/>
-        </w:rPr>
-      </w:pPr>
-    </w:p>
-    <w:p>
-      <w:pPr>
-        <w:rPr>
-          <w:rFonts w:ascii="Arial" w:hAnsi="Arial" w:cs="Arial"/>
-          <w:lang w:val="da-DK"/>
-        </w:rPr>
-      </w:pPr>
-    </w:p>
-    <w:p>
-      <w:pPr>
         <w:pStyle w:val="Heading1"/>
         <w:rPr>
           <w:lang w:val="da-DK"/>
@@ -5315,14 +5180,7 @@
         <w:rPr>
           <w:lang w:val="da-DK"/>
         </w:rPr>
-        <w:t xml:space="preserve"> tabel kommer i spil. Dog ved vægten </w:t>
-      </w:r>
-      <w:r>
-        <w:rPr>
-          <w:lang w:val="da-DK"/>
-        </w:rPr>
-        <w:lastRenderedPageBreak/>
-        <w:t xml:space="preserve">ikke hvilken bruger, der bruger vægten, når der måles vægt. Uden bruger relation til min måling, er målingen ikke fuldendt. Derfor har jeg brug for en </w:t>
+        <w:t xml:space="preserve"> tabel kommer i spil. Dog ved vægten ikke hvilken bruger, der bruger vægten, når der måles vægt. Uden bruger relation til min måling, er målingen ikke fuldendt. Derfor har jeg brug for en </w:t>
       </w:r>
       <w:r>
         <w:rPr>
@@ -5342,7 +5200,14 @@
         <w:rPr>
           <w:lang w:val="da-DK"/>
         </w:rPr>
-        <w:t>bruger og vægt. Når der er en valid forbindelse mellem bruger og vægt, kæder API’et brugeren sammen med vægten, der er kommet ind fra ESP2866’eren.</w:t>
+        <w:t xml:space="preserve">bruger og vægt. </w:t>
+      </w:r>
+      <w:r>
+        <w:rPr>
+          <w:lang w:val="da-DK"/>
+        </w:rPr>
+        <w:lastRenderedPageBreak/>
+        <w:t>Når der er en valid forbindelse mellem bruger og vægt, kæder API’et brugeren sammen med vægten, der er kommet ind fra ESP2866’eren.</w:t>
       </w:r>
     </w:p>
     <w:p>
@@ -5369,7 +5234,7 @@
           <w:color w:val="0070C0"/>
           <w:lang w:val="da-DK"/>
         </w:rPr>
-        <w:instrText xml:space="preserve"> REF _Ref119498695 \h </w:instrText>
+        <w:instrText xml:space="preserve"> REF _Ref119498695 \h  \* MERGEFORMAT </w:instrText>
       </w:r>
       <w:r>
         <w:rPr>
@@ -5382,21 +5247,104 @@
           <w:color w:val="0070C0"/>
           <w:lang w:val="da-DK"/>
         </w:rPr>
-        <w:instrText xml:space="preserve"> \* MERGEFORMAT </w:instrText>
+        <w:fldChar w:fldCharType="separate"/>
       </w:r>
       <w:r>
         <w:rPr>
           <w:color w:val="0070C0"/>
           <w:lang w:val="da-DK"/>
         </w:rPr>
+        <w:t>Database tabeller</w:t>
+      </w:r>
+      <w:r>
+        <w:rPr>
+          <w:color w:val="0070C0"/>
+          <w:lang w:val="da-DK"/>
+        </w:rPr>
+        <w:fldChar w:fldCharType="end"/>
+      </w:r>
+      <w:r>
+        <w:rPr>
+          <w:lang w:val="da-DK"/>
+        </w:rPr>
+        <w:t>ne her</w:t>
+      </w:r>
+    </w:p>
+    <w:p>
+      <w:pPr>
+        <w:pStyle w:val="Heading1"/>
+        <w:rPr>
+          <w:lang w:val="da-DK"/>
+        </w:rPr>
+      </w:pPr>
+      <w:bookmarkStart w:id="20" w:name="_Toc119501668"/>
+      <w:r>
+        <w:rPr>
+          <w:lang w:val="da-DK"/>
+        </w:rPr>
+        <w:t>Realiseret tidsplan</w:t>
+      </w:r>
+      <w:bookmarkEnd w:id="20"/>
+    </w:p>
+    <w:p>
+      <w:pPr>
+        <w:rPr>
+          <w:lang w:val="da-DK"/>
+        </w:rPr>
+      </w:pPr>
+      <w:r>
+        <w:rPr>
+          <w:lang w:val="da-DK"/>
+        </w:rPr>
+        <w:t>Tidsplanen for mig har været svær at komme igennem. Da jeg har minimal erfaring med at sætte tidspunkt på mine udviklingsevner, har jeg fuldstændig misset mine skud og oveni lagt tidsplanen på hylden. Nogle få gange har jeg fået den opdateret med mine realiserede tidspunkter.</w:t>
+      </w:r>
+    </w:p>
+    <w:p>
+      <w:pPr>
+        <w:rPr>
+          <w:lang w:val="da-DK"/>
+        </w:rPr>
+      </w:pPr>
+      <w:r>
+        <w:rPr>
+          <w:lang w:val="da-DK"/>
+        </w:rPr>
+        <w:t xml:space="preserve">Se min </w:t>
+      </w:r>
+      <w:r>
+        <w:rPr>
+          <w:color w:val="0070C0"/>
+          <w:lang w:val="da-DK"/>
+        </w:rPr>
+        <w:fldChar w:fldCharType="begin"/>
+      </w:r>
+      <w:r>
+        <w:rPr>
+          <w:color w:val="0070C0"/>
+          <w:lang w:val="da-DK"/>
+        </w:rPr>
+        <w:instrText xml:space="preserve"> REF _Ref119316480 \h  \* MERGEFORMAT </w:instrText>
+      </w:r>
+      <w:r>
+        <w:rPr>
+          <w:color w:val="0070C0"/>
+          <w:lang w:val="da-DK"/>
+        </w:rPr>
+      </w:r>
+      <w:r>
+        <w:rPr>
+          <w:color w:val="0070C0"/>
+          <w:lang w:val="da-DK"/>
+        </w:rPr>
         <w:fldChar w:fldCharType="separate"/>
       </w:r>
       <w:r>
         <w:rPr>
+          <w:rFonts w:ascii="Arial" w:hAnsi="Arial" w:cs="Arial"/>
           <w:color w:val="0070C0"/>
           <w:lang w:val="da-DK"/>
         </w:rPr>
-        <w:t>Database tabeller</w:t>
+        <w:t>Tidsplan</w:t>
       </w:r>
       <w:r>
         <w:rPr>
@@ -5409,7 +5357,7 @@
         <w:rPr>
           <w:lang w:val="da-DK"/>
         </w:rPr>
-        <w:t>ne her</w:t>
+        <w:t>.</w:t>
       </w:r>
     </w:p>
     <w:p>
@@ -5419,103 +5367,6 @@
           <w:lang w:val="da-DK"/>
         </w:rPr>
       </w:pPr>
-      <w:bookmarkStart w:id="20" w:name="_Toc119501668"/>
-      <w:r>
-        <w:rPr>
-          <w:lang w:val="da-DK"/>
-        </w:rPr>
-        <w:t>Realiseret tidsplan</w:t>
-      </w:r>
-      <w:bookmarkEnd w:id="20"/>
-    </w:p>
-    <w:p>
-      <w:pPr>
-        <w:rPr>
-          <w:lang w:val="da-DK"/>
-        </w:rPr>
-      </w:pPr>
-      <w:r>
-        <w:rPr>
-          <w:lang w:val="da-DK"/>
-        </w:rPr>
-        <w:t>Tidsplanen for mig har været svær at komme igennem. Da jeg har minimal erfaring med at sætte tidspunkt på mine udviklingsevner, har jeg fuldstændig misset mine skud og oveni lagt tidsplanen på hylden. Nogle få gange har jeg fået den opdateret med mine realiserede tidspunkter.</w:t>
-      </w:r>
-    </w:p>
-    <w:p>
-      <w:pPr>
-        <w:rPr>
-          <w:lang w:val="da-DK"/>
-        </w:rPr>
-      </w:pPr>
-      <w:r>
-        <w:rPr>
-          <w:lang w:val="da-DK"/>
-        </w:rPr>
-        <w:t xml:space="preserve">Se min </w:t>
-      </w:r>
-      <w:r>
-        <w:rPr>
-          <w:color w:val="0070C0"/>
-          <w:lang w:val="da-DK"/>
-        </w:rPr>
-        <w:fldChar w:fldCharType="begin"/>
-      </w:r>
-      <w:r>
-        <w:rPr>
-          <w:color w:val="0070C0"/>
-          <w:lang w:val="da-DK"/>
-        </w:rPr>
-        <w:instrText xml:space="preserve"> REF _Ref119316480 \h  \* MERGEFORMAT </w:instrText>
-      </w:r>
-      <w:r>
-        <w:rPr>
-          <w:color w:val="0070C0"/>
-          <w:lang w:val="da-DK"/>
-        </w:rPr>
-      </w:r>
-      <w:r>
-        <w:rPr>
-          <w:color w:val="0070C0"/>
-          <w:lang w:val="da-DK"/>
-        </w:rPr>
-        <w:fldChar w:fldCharType="separate"/>
-      </w:r>
-      <w:r>
-        <w:rPr>
-          <w:rFonts w:ascii="Arial" w:hAnsi="Arial" w:cs="Arial"/>
-          <w:color w:val="0070C0"/>
-          <w:lang w:val="da-DK"/>
-        </w:rPr>
-        <w:t>Tidsplan</w:t>
-      </w:r>
-      <w:r>
-        <w:rPr>
-          <w:color w:val="0070C0"/>
-          <w:lang w:val="da-DK"/>
-        </w:rPr>
-        <w:fldChar w:fldCharType="end"/>
-      </w:r>
-      <w:r>
-        <w:rPr>
-          <w:lang w:val="da-DK"/>
-        </w:rPr>
-        <w:t>.</w:t>
-      </w:r>
-    </w:p>
-    <w:p>
-      <w:pPr>
-        <w:rPr>
-          <w:lang w:val="da-DK"/>
-        </w:rPr>
-      </w:pPr>
-    </w:p>
-    <w:p>
-      <w:pPr>
-        <w:pStyle w:val="Heading1"/>
-        <w:rPr>
-          <w:lang w:val="da-DK"/>
-        </w:rPr>
-      </w:pPr>
       <w:bookmarkStart w:id="21" w:name="_Toc119501669"/>
       <w:r>
         <w:rPr>
@@ -5524,29 +5375,6 @@
         <w:t>Konklusion</w:t>
       </w:r>
       <w:bookmarkEnd w:id="21"/>
-    </w:p>
-    <w:p>
-      <w:pPr>
-        <w:rPr>
-          <w:rFonts w:ascii="Arial" w:hAnsi="Arial" w:cs="Arial"/>
-          <w:lang w:val="da-DK"/>
-        </w:rPr>
-      </w:pPr>
-      <w:r>
-        <w:rPr>
-          <w:rFonts w:ascii="Arial" w:hAnsi="Arial" w:cs="Arial"/>
-          <w:lang w:val="da-DK"/>
-        </w:rPr>
-        <w:t>Skal hænge sammen med case beskrivelsen og problemformuleringen.</w:t>
-      </w:r>
-    </w:p>
-    <w:p>
-      <w:pPr>
-        <w:rPr>
-          <w:rFonts w:ascii="Arial" w:hAnsi="Arial" w:cs="Arial"/>
-          <w:lang w:val="da-DK"/>
-        </w:rPr>
-      </w:pPr>
     </w:p>
     <w:p>
       <w:pPr>
@@ -5844,239 +5672,21 @@
       <w:pPr>
         <w:pStyle w:val="Heading1"/>
         <w:rPr>
-          <w:lang w:val="da-DK"/>
-        </w:rPr>
-      </w:pPr>
-      <w:bookmarkStart w:id="23" w:name="_Toc119501671"/>
-      <w:r>
-        <w:rPr>
-          <w:lang w:val="da-DK"/>
-        </w:rPr>
-        <w:t>Bilag</w:t>
-      </w:r>
-      <w:bookmarkEnd w:id="23"/>
-    </w:p>
-    <w:p>
-      <w:pPr>
-        <w:pStyle w:val="TableofFigures"/>
-        <w:tabs>
-          <w:tab w:val="right" w:leader="dot" w:pos="10790"/>
-        </w:tabs>
-        <w:rPr>
-          <w:rFonts w:ascii="Arial" w:eastAsiaTheme="minorEastAsia" w:hAnsi="Arial" w:cs="Arial"/>
-          <w:noProof/>
-          <w:sz w:val="22"/>
-          <w:szCs w:val="22"/>
-          <w:lang w:val="da-DK"/>
-        </w:rPr>
-      </w:pPr>
-      <w:r>
-        <w:rPr>
-          <w:rFonts w:ascii="Arial" w:hAnsi="Arial" w:cs="Arial"/>
-          <w:lang w:val="da-DK"/>
-        </w:rPr>
-        <w:fldChar w:fldCharType="begin"/>
-      </w:r>
-      <w:r>
-        <w:rPr>
-          <w:rFonts w:ascii="Arial" w:hAnsi="Arial" w:cs="Arial"/>
-          <w:lang w:val="da-DK"/>
-        </w:rPr>
-        <w:instrText xml:space="preserve"> TOC \h \z \c "Figur" </w:instrText>
-      </w:r>
-      <w:r>
-        <w:rPr>
-          <w:rFonts w:ascii="Arial" w:hAnsi="Arial" w:cs="Arial"/>
-          <w:lang w:val="da-DK"/>
-        </w:rPr>
-        <w:fldChar w:fldCharType="separate"/>
-      </w:r>
-      <w:hyperlink w:anchor="_Toc115421472" w:history="1">
-        <w:r>
-          <w:rPr>
-            <w:rStyle w:val="Hyperlink"/>
-            <w:rFonts w:ascii="Arial" w:hAnsi="Arial" w:cs="Arial"/>
-            <w:noProof/>
-            <w:lang w:val="da-DK"/>
-          </w:rPr>
-          <w:t>Figur 1 placeholder billede</w:t>
-        </w:r>
-        <w:r>
-          <w:rPr>
-            <w:rFonts w:ascii="Arial" w:hAnsi="Arial" w:cs="Arial"/>
-            <w:noProof/>
-            <w:webHidden/>
-            <w:lang w:val="da-DK"/>
-          </w:rPr>
-          <w:tab/>
-        </w:r>
-        <w:r>
-          <w:rPr>
-            <w:rFonts w:ascii="Arial" w:hAnsi="Arial" w:cs="Arial"/>
-            <w:noProof/>
-            <w:webHidden/>
-            <w:lang w:val="da-DK"/>
-          </w:rPr>
-          <w:fldChar w:fldCharType="begin"/>
-        </w:r>
-        <w:r>
-          <w:rPr>
-            <w:rFonts w:ascii="Arial" w:hAnsi="Arial" w:cs="Arial"/>
-            <w:noProof/>
-            <w:webHidden/>
-            <w:lang w:val="da-DK"/>
-          </w:rPr>
-          <w:instrText xml:space="preserve"> PAGEREF _Toc115421472 \h </w:instrText>
-        </w:r>
-        <w:r>
-          <w:rPr>
-            <w:rFonts w:ascii="Arial" w:hAnsi="Arial" w:cs="Arial"/>
-            <w:noProof/>
-            <w:webHidden/>
-            <w:lang w:val="da-DK"/>
-          </w:rPr>
-        </w:r>
-        <w:r>
-          <w:rPr>
-            <w:rFonts w:ascii="Arial" w:hAnsi="Arial" w:cs="Arial"/>
-            <w:noProof/>
-            <w:webHidden/>
-            <w:lang w:val="da-DK"/>
-          </w:rPr>
-          <w:fldChar w:fldCharType="separate"/>
-        </w:r>
-        <w:r>
-          <w:rPr>
-            <w:rFonts w:ascii="Arial" w:hAnsi="Arial" w:cs="Arial"/>
-            <w:noProof/>
-            <w:webHidden/>
-            <w:lang w:val="da-DK"/>
-          </w:rPr>
-          <w:t>2</w:t>
-        </w:r>
-        <w:r>
-          <w:rPr>
-            <w:rFonts w:ascii="Arial" w:hAnsi="Arial" w:cs="Arial"/>
-            <w:noProof/>
-            <w:webHidden/>
-            <w:lang w:val="da-DK"/>
-          </w:rPr>
-          <w:fldChar w:fldCharType="end"/>
-        </w:r>
-      </w:hyperlink>
-    </w:p>
-    <w:p>
-      <w:pPr>
-        <w:pStyle w:val="TableofFigures"/>
-        <w:tabs>
-          <w:tab w:val="right" w:leader="dot" w:pos="10790"/>
-        </w:tabs>
-        <w:rPr>
-          <w:rFonts w:ascii="Arial" w:eastAsiaTheme="minorEastAsia" w:hAnsi="Arial" w:cs="Arial"/>
-          <w:noProof/>
-          <w:sz w:val="22"/>
-          <w:szCs w:val="22"/>
-          <w:lang w:val="da-DK"/>
-        </w:rPr>
-      </w:pPr>
-      <w:hyperlink r:id="rId20" w:anchor="_Toc115421473" w:history="1">
-        <w:r>
-          <w:rPr>
-            <w:rStyle w:val="Hyperlink"/>
-            <w:rFonts w:ascii="Arial" w:hAnsi="Arial" w:cs="Arial"/>
-            <w:noProof/>
-            <w:lang w:val="da-DK"/>
-          </w:rPr>
-          <w:t>Figur 2 Biag A: Estimeret Tidsplan</w:t>
-        </w:r>
-        <w:r>
-          <w:rPr>
-            <w:rFonts w:ascii="Arial" w:hAnsi="Arial" w:cs="Arial"/>
-            <w:noProof/>
-            <w:webHidden/>
-            <w:lang w:val="da-DK"/>
-          </w:rPr>
-          <w:tab/>
-        </w:r>
-        <w:r>
-          <w:rPr>
-            <w:rFonts w:ascii="Arial" w:hAnsi="Arial" w:cs="Arial"/>
-            <w:noProof/>
-            <w:webHidden/>
-            <w:lang w:val="da-DK"/>
-          </w:rPr>
-          <w:fldChar w:fldCharType="begin"/>
-        </w:r>
-        <w:r>
-          <w:rPr>
-            <w:rFonts w:ascii="Arial" w:hAnsi="Arial" w:cs="Arial"/>
-            <w:noProof/>
-            <w:webHidden/>
-            <w:lang w:val="da-DK"/>
-          </w:rPr>
-          <w:instrText xml:space="preserve"> PAGEREF _Toc115421473 \h </w:instrText>
-        </w:r>
-        <w:r>
-          <w:rPr>
-            <w:rFonts w:ascii="Arial" w:hAnsi="Arial" w:cs="Arial"/>
-            <w:noProof/>
-            <w:webHidden/>
-            <w:lang w:val="da-DK"/>
-          </w:rPr>
-        </w:r>
-        <w:r>
-          <w:rPr>
-            <w:rFonts w:ascii="Arial" w:hAnsi="Arial" w:cs="Arial"/>
-            <w:noProof/>
-            <w:webHidden/>
-            <w:lang w:val="da-DK"/>
-          </w:rPr>
-          <w:fldChar w:fldCharType="separate"/>
-        </w:r>
-        <w:r>
-          <w:rPr>
-            <w:rFonts w:ascii="Arial" w:hAnsi="Arial" w:cs="Arial"/>
-            <w:noProof/>
-            <w:webHidden/>
-            <w:lang w:val="da-DK"/>
-          </w:rPr>
-          <w:t>5</w:t>
-        </w:r>
-        <w:r>
-          <w:rPr>
-            <w:rFonts w:ascii="Arial" w:hAnsi="Arial" w:cs="Arial"/>
-            <w:noProof/>
-            <w:webHidden/>
-            <w:lang w:val="da-DK"/>
-          </w:rPr>
-          <w:fldChar w:fldCharType="end"/>
-        </w:r>
-      </w:hyperlink>
-    </w:p>
-    <w:p>
-      <w:pPr>
-        <w:rPr>
-          <w:rFonts w:ascii="Arial" w:eastAsiaTheme="majorEastAsia" w:hAnsi="Arial" w:cs="Arial"/>
+          <w:rFonts w:ascii="Arial" w:hAnsi="Arial" w:cs="Arial"/>
           <w:iCs/>
           <w:color w:val="3B4455" w:themeColor="accent1"/>
           <w:sz w:val="30"/>
           <w:lang w:val="da-DK"/>
         </w:rPr>
       </w:pPr>
-      <w:r>
-        <w:rPr>
-          <w:rFonts w:ascii="Arial" w:hAnsi="Arial" w:cs="Arial"/>
-          <w:lang w:val="da-DK"/>
-        </w:rPr>
-        <w:fldChar w:fldCharType="end"/>
-      </w:r>
-      <w:r>
-        <w:rPr>
-          <w:rFonts w:ascii="Arial" w:hAnsi="Arial" w:cs="Arial"/>
-          <w:lang w:val="da-DK"/>
-        </w:rPr>
-        <w:br w:type="page"/>
-      </w:r>
+      <w:bookmarkStart w:id="23" w:name="_Toc119501671"/>
+      <w:r>
+        <w:rPr>
+          <w:lang w:val="da-DK"/>
+        </w:rPr>
+        <w:t>Bilag</w:t>
+      </w:r>
+      <w:bookmarkEnd w:id="23"/>
     </w:p>
     <w:p>
       <w:pPr>
@@ -6096,7 +5706,6 @@
           <w:rFonts w:ascii="Arial" w:hAnsi="Arial" w:cs="Arial"/>
           <w:lang w:val="da-DK"/>
         </w:rPr>
-        <w:lastRenderedPageBreak/>
         <w:t>T</w:t>
       </w:r>
       <w:r>
@@ -6114,6 +5723,15 @@
         <w:t>plan</w:t>
       </w:r>
       <w:bookmarkEnd w:id="24"/>
+    </w:p>
+    <w:p>
+      <w:pPr>
+        <w:rPr>
+          <w:rFonts w:ascii="Arial" w:hAnsi="Arial" w:cs="Arial"/>
+          <w:noProof/>
+          <w:lang w:val="da-DK" w:eastAsia="da-DK"/>
+        </w:rPr>
+      </w:pPr>
     </w:p>
     <w:p>
       <w:pPr>
@@ -6127,23 +5745,21 @@
       </w:pPr>
       <w:r>
         <w:rPr>
-          <w:rFonts w:ascii="Arial" w:hAnsi="Arial" w:cs="Arial"/>
           <w:noProof/>
-          <w:lang w:val="da-DK" w:eastAsia="da-DK"/>
         </w:rPr>
         <w:drawing>
-          <wp:anchor distT="0" distB="0" distL="114300" distR="114300" simplePos="0" relativeHeight="251655168" behindDoc="0" locked="0" layoutInCell="1" allowOverlap="1" wp14:anchorId="7A9D1F93" wp14:editId="385A8974">
+          <wp:anchor distT="0" distB="0" distL="114300" distR="114300" simplePos="0" relativeHeight="251660288" behindDoc="1" locked="0" layoutInCell="1" allowOverlap="1" wp14:anchorId="2C597A0A" wp14:editId="5F33FCC3">
             <wp:simplePos x="0" y="0"/>
-            <wp:positionH relativeFrom="margin">
-              <wp:align>center</wp:align>
+            <wp:positionH relativeFrom="column">
+              <wp:posOffset>-1635299</wp:posOffset>
             </wp:positionH>
             <wp:positionV relativeFrom="paragraph">
-              <wp:posOffset>1680845</wp:posOffset>
+              <wp:posOffset>1848246</wp:posOffset>
             </wp:positionV>
-            <wp:extent cx="8343265" cy="5022850"/>
-            <wp:effectExtent l="2858" t="0" r="3492" b="3493"/>
-            <wp:wrapSquare wrapText="bothSides"/>
-            <wp:docPr id="1" name="Billede 1"/>
+            <wp:extent cx="7581321" cy="3904381"/>
+            <wp:effectExtent l="0" t="1828800" r="0" b="1811020"/>
+            <wp:wrapNone/>
+            <wp:docPr id="1" name="Picture 1" descr="A picture containing graphical user interface&#10;&#10;Description automatically generated"/>
             <wp:cNvGraphicFramePr>
               <a:graphicFrameLocks xmlns:a="http://schemas.openxmlformats.org/drawingml/2006/main" noChangeAspect="1"/>
             </wp:cNvGraphicFramePr>
@@ -6151,11 +5767,11 @@
               <a:graphicData uri="http://schemas.openxmlformats.org/drawingml/2006/picture">
                 <pic:pic xmlns:pic="http://schemas.openxmlformats.org/drawingml/2006/picture">
                   <pic:nvPicPr>
-                    <pic:cNvPr id="1" name=""/>
+                    <pic:cNvPr id="1" name="Picture 1" descr="A picture containing graphical user interface&#10;&#10;Description automatically generated"/>
                     <pic:cNvPicPr/>
                   </pic:nvPicPr>
                   <pic:blipFill>
-                    <a:blip r:embed="rId21">
+                    <a:blip r:embed="rId19">
                       <a:extLst>
                         <a:ext uri="{28A0092B-C50C-407E-A947-70E740481C1C}">
                           <a14:useLocalDpi xmlns:a14="http://schemas.microsoft.com/office/drawing/2010/main" val="0"/>
@@ -6169,7 +5785,7 @@
                   <pic:spPr>
                     <a:xfrm rot="16200000">
                       <a:off x="0" y="0"/>
-                      <a:ext cx="8343265" cy="5022850"/>
+                      <a:ext cx="7586019" cy="3906800"/>
                     </a:xfrm>
                     <a:prstGeom prst="rect">
                       <a:avLst/>
@@ -6178,22 +5794,14 @@
                 </pic:pic>
               </a:graphicData>
             </a:graphic>
-            <wp14:sizeRelH relativeFrom="page">
+            <wp14:sizeRelH relativeFrom="margin">
               <wp14:pctWidth>0</wp14:pctWidth>
             </wp14:sizeRelH>
-            <wp14:sizeRelV relativeFrom="page">
+            <wp14:sizeRelV relativeFrom="margin">
               <wp14:pctHeight>0</wp14:pctHeight>
             </wp14:sizeRelV>
           </wp:anchor>
         </w:drawing>
-      </w:r>
-      <w:r>
-        <w:rPr>
-          <w:rFonts w:ascii="Arial" w:hAnsi="Arial" w:cs="Arial"/>
-          <w:noProof/>
-          <w:lang w:val="da-DK" w:eastAsia="da-DK"/>
-        </w:rPr>
-        <w:t xml:space="preserve"> </w:t>
       </w:r>
       <w:r>
         <w:rPr>
@@ -6234,6 +5842,13 @@
       </w:r>
       <w:bookmarkEnd w:id="25"/>
       <w:proofErr w:type="spellEnd"/>
+    </w:p>
+    <w:p>
+      <w:pPr>
+        <w:rPr>
+          <w:lang w:val="da-DK"/>
+        </w:rPr>
+      </w:pPr>
     </w:p>
     <w:p>
       <w:pPr>
@@ -6262,7 +5877,7 @@
                     <pic:cNvPicPr/>
                   </pic:nvPicPr>
                   <pic:blipFill>
-                    <a:blip r:embed="rId22"/>
+                    <a:blip r:embed="rId20"/>
                     <a:stretch>
                       <a:fillRect/>
                     </a:stretch>
@@ -6293,6 +5908,24 @@
     </w:p>
     <w:p>
       <w:pPr>
+        <w:rPr>
+          <w:rFonts w:eastAsiaTheme="majorEastAsia" w:cstheme="majorBidi"/>
+          <w:iCs/>
+          <w:color w:val="3B4455" w:themeColor="accent1"/>
+          <w:sz w:val="30"/>
+          <w:lang w:val="da-DK"/>
+        </w:rPr>
+      </w:pPr>
+      <w:bookmarkStart w:id="26" w:name="_Ref119498695"/>
+      <w:r>
+        <w:rPr>
+          <w:lang w:val="da-DK"/>
+        </w:rPr>
+        <w:br w:type="page"/>
+      </w:r>
+    </w:p>
+    <w:p>
+      <w:pPr>
         <w:pStyle w:val="Heading4"/>
         <w:numPr>
           <w:ilvl w:val="0"/>
@@ -6302,7 +5935,6 @@
           <w:lang w:val="da-DK"/>
         </w:rPr>
       </w:pPr>
-      <w:bookmarkStart w:id="26" w:name="_Ref119498695"/>
       <w:r>
         <w:rPr>
           <w:lang w:val="da-DK"/>
@@ -6311,6 +5943,13 @@
         <w:t>Database tabeller</w:t>
       </w:r>
       <w:bookmarkEnd w:id="26"/>
+    </w:p>
+    <w:p>
+      <w:pPr>
+        <w:rPr>
+          <w:lang w:val="da-DK"/>
+        </w:rPr>
+      </w:pPr>
     </w:p>
     <w:p>
       <w:pPr>
@@ -6339,7 +5978,7 @@
                     <pic:cNvPicPr/>
                   </pic:nvPicPr>
                   <pic:blipFill>
-                    <a:blip r:embed="rId23"/>
+                    <a:blip r:embed="rId21"/>
                     <a:stretch>
                       <a:fillRect/>
                     </a:stretch>
@@ -7970,100 +7609,6 @@
   <w:docParts>
     <w:docPart>
       <w:docPartPr>
-        <w:name w:val="1BAD22CFAA9F4F9496FED6DFC35AB021"/>
-        <w:category>
-          <w:name w:val="Generelt"/>
-          <w:gallery w:val="placeholder"/>
-        </w:category>
-        <w:types>
-          <w:type w:val="bbPlcHdr"/>
-        </w:types>
-        <w:behaviors>
-          <w:behavior w:val="content"/>
-        </w:behaviors>
-        <w:guid w:val="{D3E5EDAB-372B-433A-B9FD-3A0D283EC22A}"/>
-      </w:docPartPr>
-      <w:docPartBody>
-        <w:p>
-          <w:pPr>
-            <w:pStyle w:val="1BAD22CFAA9F4F9496FED6DFC35AB021"/>
-          </w:pPr>
-          <w:r>
-            <w:rPr>
-              <w:color w:val="2F5496" w:themeColor="accent1" w:themeShade="BF"/>
-              <w:sz w:val="24"/>
-              <w:szCs w:val="24"/>
-            </w:rPr>
-            <w:t>[Firmanavn]</w:t>
-          </w:r>
-        </w:p>
-      </w:docPartBody>
-    </w:docPart>
-    <w:docPart>
-      <w:docPartPr>
-        <w:name w:val="8B0B8C3D43DE4579BB1E8BD6A4FDFC34"/>
-        <w:category>
-          <w:name w:val="Generelt"/>
-          <w:gallery w:val="placeholder"/>
-        </w:category>
-        <w:types>
-          <w:type w:val="bbPlcHdr"/>
-        </w:types>
-        <w:behaviors>
-          <w:behavior w:val="content"/>
-        </w:behaviors>
-        <w:guid w:val="{490FC8A0-25D6-41B4-8188-C29964B62BEF}"/>
-      </w:docPartPr>
-      <w:docPartBody>
-        <w:p>
-          <w:pPr>
-            <w:pStyle w:val="8B0B8C3D43DE4579BB1E8BD6A4FDFC34"/>
-          </w:pPr>
-          <w:r>
-            <w:rPr>
-              <w:rFonts w:asciiTheme="majorHAnsi" w:eastAsiaTheme="majorEastAsia" w:hAnsiTheme="majorHAnsi" w:cstheme="majorBidi"/>
-              <w:color w:val="4472C4" w:themeColor="accent1"/>
-              <w:sz w:val="88"/>
-              <w:szCs w:val="88"/>
-            </w:rPr>
-            <w:t>[Dokumenttitel]</w:t>
-          </w:r>
-        </w:p>
-      </w:docPartBody>
-    </w:docPart>
-    <w:docPart>
-      <w:docPartPr>
-        <w:name w:val="D77F27B65EF54A9A8939770CE8DADBF6"/>
-        <w:category>
-          <w:name w:val="Generelt"/>
-          <w:gallery w:val="placeholder"/>
-        </w:category>
-        <w:types>
-          <w:type w:val="bbPlcHdr"/>
-        </w:types>
-        <w:behaviors>
-          <w:behavior w:val="content"/>
-        </w:behaviors>
-        <w:guid w:val="{3BA208FE-ED68-4931-A8FA-AB90037F855E}"/>
-      </w:docPartPr>
-      <w:docPartBody>
-        <w:p>
-          <w:pPr>
-            <w:pStyle w:val="D77F27B65EF54A9A8939770CE8DADBF6"/>
-          </w:pPr>
-          <w:r>
-            <w:rPr>
-              <w:color w:val="2F5496" w:themeColor="accent1" w:themeShade="BF"/>
-              <w:sz w:val="24"/>
-              <w:szCs w:val="24"/>
-            </w:rPr>
-            <w:t>[Dokumentets undertitel]</w:t>
-          </w:r>
-        </w:p>
-      </w:docPartBody>
-    </w:docPart>
-    <w:docPart>
-      <w:docPartPr>
         <w:name w:val="9CC56F0FD29A4210BE3E6252890CD25F"/>
         <w:category>
           <w:name w:val="Generelt"/>
@@ -8320,6 +7865,7 @@
     <w:rsid w:val="007E245F"/>
     <w:rsid w:val="007E5F9E"/>
     <w:rsid w:val="00843AE2"/>
+    <w:rsid w:val="009C7C57"/>
     <w:rsid w:val="009F3EF6"/>
     <w:rsid w:val="00A07C46"/>
     <w:rsid w:val="00A87620"/>
@@ -10033,36 +9579,12 @@
 </file>
 
 <file path=customXml/item3.xml><?xml version="1.0" encoding="utf-8"?>
-<b:Sources xmlns:b="http://schemas.openxmlformats.org/officeDocument/2006/bibliography" xmlns="http://schemas.openxmlformats.org/officeDocument/2006/bibliography" SelectedStyle="\APASixthEditionOfficeOnline.xsl" StyleName="APA" Version="6">
-  <b:Source>
-    <b:Tag>Denning1</b:Tag>
-    <b:SourceType>JournalArticle</b:SourceType>
-    <b:Guid>{0CAF3C61-3ECA-48B0-929E-F5DBEE86E4F6}</b:Guid>
-    <b:Title>15 Typical Life Problems And How To Solve Them.</b:Title>
-    <b:Year>2018</b:Year>
-    <b:PeriodicalTitle>Mission</b:PeriodicalTitle>
-    <b:Month>July</b:Month>
-    <b:Day>17</b:Day>
-    <b:Pages>4</b:Pages>
-    <b:Author>
-      <b:Author>
-        <b:NameList>
-          <b:Person>
-            <b:Last>Denning</b:Last>
-            <b:First>Tim</b:First>
-          </b:Person>
-        </b:NameList>
-      </b:Author>
-    </b:Author>
-    <b:Medium>Artikel</b:Medium>
-    <b:YearAccessed>2021</b:YearAccessed>
-    <b:MonthAccessed>Januar</b:MonthAccessed>
-    <b:DayAccessed>6</b:DayAccessed>
-    <b:URL>https://medium.com/the-mission/15-typical-life-problems-and-how-to-solve-them-c56838f49738</b:URL>
-    <b:JournalName>Mission</b:JournalName>
-    <b:RefOrder>1</b:RefOrder>
-  </b:Source>
-</b:Sources>
+<?mso-contentType ?>
+<FormTemplates xmlns="http://schemas.microsoft.com/sharepoint/v3/contenttype/forms">
+  <Display>DocumentLibraryForm</Display>
+  <Edit>DocumentLibraryForm</Edit>
+  <New>DocumentLibraryForm</New>
+</FormTemplates>
 </file>
 
 <file path=customXml/item4.xml><?xml version="1.0" encoding="utf-8"?>
@@ -10287,12 +9809,36 @@
 </file>
 
 <file path=customXml/item5.xml><?xml version="1.0" encoding="utf-8"?>
-<?mso-contentType ?>
-<FormTemplates xmlns="http://schemas.microsoft.com/sharepoint/v3/contenttype/forms">
-  <Display>DocumentLibraryForm</Display>
-  <Edit>DocumentLibraryForm</Edit>
-  <New>DocumentLibraryForm</New>
-</FormTemplates>
+<b:Sources xmlns:b="http://schemas.openxmlformats.org/officeDocument/2006/bibliography" xmlns="http://schemas.openxmlformats.org/officeDocument/2006/bibliography" SelectedStyle="\APASixthEditionOfficeOnline.xsl" StyleName="APA" Version="6">
+  <b:Source>
+    <b:Tag>Denning1</b:Tag>
+    <b:SourceType>JournalArticle</b:SourceType>
+    <b:Guid>{0CAF3C61-3ECA-48B0-929E-F5DBEE86E4F6}</b:Guid>
+    <b:Title>15 Typical Life Problems And How To Solve Them.</b:Title>
+    <b:Year>2018</b:Year>
+    <b:PeriodicalTitle>Mission</b:PeriodicalTitle>
+    <b:Month>July</b:Month>
+    <b:Day>17</b:Day>
+    <b:Pages>4</b:Pages>
+    <b:Author>
+      <b:Author>
+        <b:NameList>
+          <b:Person>
+            <b:Last>Denning</b:Last>
+            <b:First>Tim</b:First>
+          </b:Person>
+        </b:NameList>
+      </b:Author>
+    </b:Author>
+    <b:Medium>Artikel</b:Medium>
+    <b:YearAccessed>2021</b:YearAccessed>
+    <b:MonthAccessed>Januar</b:MonthAccessed>
+    <b:DayAccessed>6</b:DayAccessed>
+    <b:URL>https://medium.com/the-mission/15-typical-life-problems-and-how-to-solve-them-c56838f49738</b:URL>
+    <b:JournalName>Mission</b:JournalName>
+    <b:RefOrder>1</b:RefOrder>
+  </b:Source>
+</b:Sources>
 </file>
 
 <file path=customXml/itemProps1.xml><?xml version="1.0" encoding="utf-8"?>
@@ -10314,9 +9860,9 @@
 </file>
 
 <file path=customXml/itemProps3.xml><?xml version="1.0" encoding="utf-8"?>
-<ds:datastoreItem xmlns:ds="http://schemas.openxmlformats.org/officeDocument/2006/customXml" ds:itemID="{F843DF16-3BD7-45B8-BD0B-D3D3627F973E}">
+<ds:datastoreItem xmlns:ds="http://schemas.openxmlformats.org/officeDocument/2006/customXml" ds:itemID="{9C89F7B8-6C0B-40F1-A916-537F3D957A10}">
   <ds:schemaRefs>
-    <ds:schemaRef ds:uri="http://schemas.openxmlformats.org/officeDocument/2006/bibliography"/>
+    <ds:schemaRef ds:uri="http://schemas.microsoft.com/sharepoint/v3/contenttype/forms"/>
   </ds:schemaRefs>
 </ds:datastoreItem>
 </file>
@@ -10341,9 +9887,9 @@
 </file>
 
 <file path=customXml/itemProps5.xml><?xml version="1.0" encoding="utf-8"?>
-<ds:datastoreItem xmlns:ds="http://schemas.openxmlformats.org/officeDocument/2006/customXml" ds:itemID="{9C89F7B8-6C0B-40F1-A916-537F3D957A10}">
+<ds:datastoreItem xmlns:ds="http://schemas.openxmlformats.org/officeDocument/2006/customXml" ds:itemID="{F843DF16-3BD7-45B8-BD0B-D3D3627F973E}">
   <ds:schemaRefs>
-    <ds:schemaRef ds:uri="http://schemas.microsoft.com/sharepoint/v3/contenttype/forms"/>
+    <ds:schemaRef ds:uri="http://schemas.openxmlformats.org/officeDocument/2006/bibliography"/>
   </ds:schemaRefs>
 </ds:datastoreItem>
 </file>
</xml_diff>